<commit_message>
Small fixes in doc fillings
</commit_message>
<xml_diff>
--- a/doc/template_1.docx
+++ b/doc/template_1.docx
@@ -112,27 +112,7 @@
           <w:szCs w:val="24"/>
           <w:lang w:val="en-US"/>
         </w:rPr>
-        <w:t xml:space="preserve"> {{</w:t>
-      </w:r>
-      <w:proofErr w:type="spellStart"/>
-      <w:r>
-        <w:rPr>
-          <w:rFonts w:ascii="Times New Roman" w:eastAsia="Times New Roman" w:hAnsi="Times New Roman" w:cs="Times New Roman"/>
-          <w:sz w:val="24"/>
-          <w:szCs w:val="24"/>
-          <w:lang w:val="en-US"/>
-        </w:rPr>
-        <w:t>cooperative_name</w:t>
-      </w:r>
-      <w:proofErr w:type="spellEnd"/>
-      <w:r>
-        <w:rPr>
-          <w:rFonts w:ascii="Times New Roman" w:eastAsia="Times New Roman" w:hAnsi="Times New Roman" w:cs="Times New Roman"/>
-          <w:sz w:val="24"/>
-          <w:szCs w:val="24"/>
-          <w:lang w:val="en-US"/>
-        </w:rPr>
-        <w:t>}}</w:t>
+        <w:t xml:space="preserve"> {{cooperative_name}}</w:t>
       </w:r>
     </w:p>
     <w:p>
@@ -176,27 +156,7 @@
           <w:szCs w:val="24"/>
           <w:lang w:val="en-US"/>
         </w:rPr>
-        <w:t>{{</w:t>
-      </w:r>
-      <w:proofErr w:type="spellStart"/>
-      <w:r>
-        <w:rPr>
-          <w:rFonts w:ascii="Times New Roman" w:eastAsia="Times New Roman" w:hAnsi="Times New Roman" w:cs="Times New Roman"/>
-          <w:sz w:val="24"/>
-          <w:szCs w:val="24"/>
-          <w:lang w:val="en-US"/>
-        </w:rPr>
-        <w:t>cooperative_address</w:t>
-      </w:r>
-      <w:proofErr w:type="spellEnd"/>
-      <w:r>
-        <w:rPr>
-          <w:rFonts w:ascii="Times New Roman" w:eastAsia="Times New Roman" w:hAnsi="Times New Roman" w:cs="Times New Roman"/>
-          <w:sz w:val="24"/>
-          <w:szCs w:val="24"/>
-          <w:lang w:val="en-US"/>
-        </w:rPr>
-        <w:t>}}</w:t>
+        <w:t>{{cooperative_address}}</w:t>
       </w:r>
       <w:r>
         <w:rPr>
@@ -344,7 +304,6 @@
         </w:rPr>
         <w:t>{{</w:t>
       </w:r>
-      <w:proofErr w:type="spellStart"/>
       <w:r>
         <w:rPr>
           <w:rFonts w:ascii="Times New Roman" w:eastAsia="Times New Roman" w:hAnsi="Times New Roman" w:cs="Times New Roman"/>
@@ -361,17 +320,27 @@
           <w:szCs w:val="24"/>
           <w:lang w:val="en-US"/>
         </w:rPr>
-        <w:t>emal_address</w:t>
-      </w:r>
-      <w:proofErr w:type="spellEnd"/>
-      <w:r>
-        <w:rPr>
-          <w:rFonts w:ascii="Times New Roman" w:eastAsia="Times New Roman" w:hAnsi="Times New Roman" w:cs="Times New Roman"/>
-          <w:sz w:val="24"/>
-          <w:szCs w:val="24"/>
-          <w:lang w:val="en-US"/>
-        </w:rPr>
-        <w:t>}}</w:t>
+        <w:t>ema</w:t>
+      </w:r>
+      <w:r>
+        <w:rPr>
+          <w:rFonts w:ascii="Times New Roman" w:eastAsia="Times New Roman" w:hAnsi="Times New Roman" w:cs="Times New Roman"/>
+          <w:sz w:val="24"/>
+          <w:szCs w:val="24"/>
+          <w:lang w:val="en-US"/>
+        </w:rPr>
+        <w:t>i</w:t>
+      </w:r>
+      <w:bookmarkStart w:id="0" w:name="_GoBack"/>
+      <w:bookmarkEnd w:id="0"/>
+      <w:r>
+        <w:rPr>
+          <w:rFonts w:ascii="Times New Roman" w:eastAsia="Times New Roman" w:hAnsi="Times New Roman" w:cs="Times New Roman"/>
+          <w:sz w:val="24"/>
+          <w:szCs w:val="24"/>
+          <w:lang w:val="en-US"/>
+        </w:rPr>
+        <w:t>l_address}}</w:t>
       </w:r>
     </w:p>
     <w:p>
@@ -419,25 +388,7 @@
           <w:sz w:val="24"/>
           <w:szCs w:val="24"/>
         </w:rPr>
-        <w:t>{{</w:t>
-      </w:r>
-      <w:proofErr w:type="spellStart"/>
-      <w:r>
-        <w:rPr>
-          <w:rFonts w:ascii="Times New Roman" w:eastAsia="Times New Roman" w:hAnsi="Times New Roman" w:cs="Times New Roman"/>
-          <w:sz w:val="24"/>
-          <w:szCs w:val="24"/>
-        </w:rPr>
-        <w:t>notification_number</w:t>
-      </w:r>
-      <w:proofErr w:type="spellEnd"/>
-      <w:r>
-        <w:rPr>
-          <w:rFonts w:ascii="Times New Roman" w:eastAsia="Times New Roman" w:hAnsi="Times New Roman" w:cs="Times New Roman"/>
-          <w:sz w:val="24"/>
-          <w:szCs w:val="24"/>
-        </w:rPr>
-        <w:t>}}</w:t>
+        <w:t>{{notification_number}}</w:t>
       </w:r>
     </w:p>
     <w:p>
@@ -492,25 +443,7 @@
           <w:sz w:val="24"/>
           <w:szCs w:val="24"/>
         </w:rPr>
-        <w:t>{{</w:t>
-      </w:r>
-      <w:proofErr w:type="spellStart"/>
-      <w:r>
-        <w:rPr>
-          <w:rFonts w:ascii="Times New Roman" w:eastAsia="Times New Roman" w:hAnsi="Times New Roman" w:cs="Times New Roman"/>
-          <w:sz w:val="24"/>
-          <w:szCs w:val="24"/>
-        </w:rPr>
-        <w:t>short_cooperative_type</w:t>
-      </w:r>
-      <w:proofErr w:type="spellEnd"/>
-      <w:r>
-        <w:rPr>
-          <w:rFonts w:ascii="Times New Roman" w:eastAsia="Times New Roman" w:hAnsi="Times New Roman" w:cs="Times New Roman"/>
-          <w:sz w:val="24"/>
-          <w:szCs w:val="24"/>
-        </w:rPr>
-        <w:t>}}</w:t>
+        <w:t>{{short_cooperative_type}}</w:t>
       </w:r>
     </w:p>
     <w:p>
@@ -557,43 +490,7 @@
           <w:sz w:val="24"/>
           <w:szCs w:val="24"/>
         </w:rPr>
-        <w:t>{{</w:t>
-      </w:r>
-      <w:proofErr w:type="spellStart"/>
-      <w:r>
-        <w:rPr>
-          <w:rFonts w:ascii="Times New Roman" w:eastAsia="Times New Roman" w:hAnsi="Times New Roman" w:cs="Times New Roman"/>
-          <w:sz w:val="24"/>
-          <w:szCs w:val="24"/>
-        </w:rPr>
-        <w:t>short_cooperative_type</w:t>
-      </w:r>
-      <w:proofErr w:type="spellEnd"/>
-      <w:r>
-        <w:rPr>
-          <w:rFonts w:ascii="Times New Roman" w:eastAsia="Times New Roman" w:hAnsi="Times New Roman" w:cs="Times New Roman"/>
-          <w:sz w:val="24"/>
-          <w:szCs w:val="24"/>
-        </w:rPr>
-        <w:t>}} {{</w:t>
-      </w:r>
-      <w:proofErr w:type="spellStart"/>
-      <w:r>
-        <w:rPr>
-          <w:rFonts w:ascii="Times New Roman" w:eastAsia="Times New Roman" w:hAnsi="Times New Roman" w:cs="Times New Roman"/>
-          <w:sz w:val="24"/>
-          <w:szCs w:val="24"/>
-        </w:rPr>
-        <w:t>cooperative_name</w:t>
-      </w:r>
-      <w:proofErr w:type="spellEnd"/>
-      <w:r>
-        <w:rPr>
-          <w:rFonts w:ascii="Times New Roman" w:eastAsia="Times New Roman" w:hAnsi="Times New Roman" w:cs="Times New Roman"/>
-          <w:sz w:val="24"/>
-          <w:szCs w:val="24"/>
-        </w:rPr>
-        <w:t>}}.</w:t>
+        <w:t>{{short_cooperative_type}} {{cooperative_name}}.</w:t>
       </w:r>
     </w:p>
     <w:p>
@@ -633,9 +530,8 @@
           <w:szCs w:val="24"/>
           <w:highlight w:val="white"/>
         </w:rPr>
-        <w:t>{{</w:t>
-      </w:r>
-      <w:proofErr w:type="spellStart"/>
+        <w:t>{{date</w:t>
+      </w:r>
       <w:r>
         <w:rPr>
           <w:rFonts w:ascii="Times New Roman" w:eastAsia="Times New Roman" w:hAnsi="Times New Roman" w:cs="Times New Roman"/>
@@ -643,21 +539,71 @@
           <w:szCs w:val="24"/>
           <w:highlight w:val="white"/>
         </w:rPr>
-        <w:t>date_time</w:t>
-      </w:r>
-      <w:proofErr w:type="spellEnd"/>
-      <w:r>
-        <w:rPr>
-          <w:rFonts w:ascii="Times New Roman" w:eastAsia="Times New Roman" w:hAnsi="Times New Roman" w:cs="Times New Roman"/>
-          <w:sz w:val="24"/>
-          <w:szCs w:val="24"/>
-          <w:highlight w:val="white"/>
-        </w:rPr>
         <w:t>}}</w:t>
       </w:r>
       <w:r>
         <w:rPr>
           <w:rFonts w:ascii="Times New Roman" w:eastAsia="Times New Roman" w:hAnsi="Times New Roman" w:cs="Times New Roman"/>
+          <w:sz w:val="24"/>
+          <w:szCs w:val="24"/>
+        </w:rPr>
+        <w:t xml:space="preserve"> в </w:t>
+      </w:r>
+      <w:r>
+        <w:rPr>
+          <w:rFonts w:ascii="Times New Roman" w:eastAsia="Times New Roman" w:hAnsi="Times New Roman" w:cs="Times New Roman"/>
+          <w:sz w:val="24"/>
+          <w:szCs w:val="24"/>
+          <w:lang w:val="en-US"/>
+        </w:rPr>
+        <w:t>{{hours</w:t>
+      </w:r>
+      <w:r>
+        <w:rPr>
+          <w:rFonts w:ascii="Times New Roman" w:eastAsia="Times New Roman" w:hAnsi="Times New Roman" w:cs="Times New Roman"/>
+          <w:sz w:val="24"/>
+          <w:szCs w:val="24"/>
+          <w:lang w:val="en-US"/>
+        </w:rPr>
+        <w:t>}}</w:t>
+      </w:r>
+      <w:r>
+        <w:rPr>
+          <w:rFonts w:ascii="Times New Roman" w:eastAsia="Times New Roman" w:hAnsi="Times New Roman" w:cs="Times New Roman"/>
+          <w:sz w:val="24"/>
+          <w:szCs w:val="24"/>
+          <w:lang w:val="en-US"/>
+        </w:rPr>
+        <w:t xml:space="preserve"> </w:t>
+      </w:r>
+      <w:r>
+        <w:rPr>
+          <w:rFonts w:ascii="Times New Roman" w:eastAsia="Times New Roman" w:hAnsi="Times New Roman" w:cs="Times New Roman"/>
+          <w:sz w:val="24"/>
+          <w:szCs w:val="24"/>
+        </w:rPr>
+        <w:t xml:space="preserve">часов </w:t>
+      </w:r>
+      <w:r>
+        <w:rPr>
+          <w:rFonts w:ascii="Times New Roman" w:eastAsia="Times New Roman" w:hAnsi="Times New Roman" w:cs="Times New Roman"/>
+          <w:sz w:val="24"/>
+          <w:szCs w:val="24"/>
+          <w:lang w:val="en-US"/>
+        </w:rPr>
+        <w:t xml:space="preserve">{{minutes}} </w:t>
+      </w:r>
+      <w:r>
+        <w:rPr>
+          <w:rFonts w:ascii="Times New Roman" w:eastAsia="Times New Roman" w:hAnsi="Times New Roman" w:cs="Times New Roman"/>
+          <w:sz w:val="24"/>
+          <w:szCs w:val="24"/>
+        </w:rPr>
+        <w:t>минут</w:t>
+      </w:r>
+      <w:r>
+        <w:rPr>
+          <w:rFonts w:ascii="Times New Roman" w:eastAsia="Times New Roman" w:hAnsi="Times New Roman" w:cs="Times New Roman"/>
           <w:color w:val="000000"/>
           <w:sz w:val="24"/>
           <w:szCs w:val="24"/>
@@ -699,25 +645,14 @@
           <w:szCs w:val="24"/>
         </w:rPr>
       </w:pPr>
-      <w:proofErr w:type="spellStart"/>
-      <w:r>
-        <w:rPr>
-          <w:rFonts w:ascii="Times New Roman" w:eastAsia="Times New Roman" w:hAnsi="Times New Roman" w:cs="Times New Roman"/>
-          <w:color w:val="000000"/>
-          <w:sz w:val="24"/>
-          <w:szCs w:val="24"/>
-        </w:rPr>
-        <w:t>Незарегистрировавшийся</w:t>
-      </w:r>
-      <w:proofErr w:type="spellEnd"/>
-      <w:r>
-        <w:rPr>
-          <w:rFonts w:ascii="Times New Roman" w:eastAsia="Times New Roman" w:hAnsi="Times New Roman" w:cs="Times New Roman"/>
-          <w:color w:val="000000"/>
-          <w:sz w:val="24"/>
-          <w:szCs w:val="24"/>
-        </w:rPr>
-        <w:t xml:space="preserve"> член (представитель члена) Кооператива не вправе принимать участие в голосовании.</w:t>
+      <w:r>
+        <w:rPr>
+          <w:rFonts w:ascii="Times New Roman" w:eastAsia="Times New Roman" w:hAnsi="Times New Roman" w:cs="Times New Roman"/>
+          <w:color w:val="000000"/>
+          <w:sz w:val="24"/>
+          <w:szCs w:val="24"/>
+        </w:rPr>
+        <w:t>Незарегистрировавшийся член (представитель члена) Кооператива не вправе принимать участие в голосовании.</w:t>
       </w:r>
     </w:p>
     <w:p>
@@ -768,18 +703,8 @@
           <w:sz w:val="24"/>
           <w:szCs w:val="24"/>
         </w:rPr>
-        <w:t>{{</w:t>
-      </w:r>
-      <w:proofErr w:type="spellStart"/>
-      <w:r>
-        <w:rPr>
-          <w:rFonts w:ascii="Times New Roman" w:eastAsia="Times New Roman" w:hAnsi="Times New Roman" w:cs="Times New Roman"/>
-          <w:sz w:val="24"/>
-          <w:szCs w:val="24"/>
-        </w:rPr>
-        <w:t>question</w:t>
-      </w:r>
-      <w:proofErr w:type="spellEnd"/>
+        <w:t>{{question</w:t>
+      </w:r>
       <w:r>
         <w:rPr>
           <w:rFonts w:ascii="Times New Roman" w:eastAsia="Times New Roman" w:hAnsi="Times New Roman" w:cs="Times New Roman"/>
@@ -825,25 +750,7 @@
           <w:sz w:val="24"/>
           <w:szCs w:val="24"/>
         </w:rPr>
-        <w:t>{{</w:t>
-      </w:r>
-      <w:proofErr w:type="spellStart"/>
-      <w:r>
-        <w:rPr>
-          <w:rFonts w:ascii="Times New Roman" w:eastAsia="Times New Roman" w:hAnsi="Times New Roman" w:cs="Times New Roman"/>
-          <w:sz w:val="24"/>
-          <w:szCs w:val="24"/>
-        </w:rPr>
-        <w:t>meeting_address</w:t>
-      </w:r>
-      <w:proofErr w:type="spellEnd"/>
-      <w:r>
-        <w:rPr>
-          <w:rFonts w:ascii="Times New Roman" w:eastAsia="Times New Roman" w:hAnsi="Times New Roman" w:cs="Times New Roman"/>
-          <w:sz w:val="24"/>
-          <w:szCs w:val="24"/>
-        </w:rPr>
-        <w:t>}}.</w:t>
+        <w:t>{{meeting_address}}.</w:t>
       </w:r>
     </w:p>
     <w:p>
@@ -923,18 +830,8 @@
           <w:sz w:val="24"/>
           <w:szCs w:val="24"/>
         </w:rPr>
-        <w:t>{{</w:t>
-      </w:r>
-      <w:proofErr w:type="spellStart"/>
-      <w:r>
-        <w:rPr>
-          <w:rFonts w:ascii="Times New Roman" w:eastAsia="Times New Roman" w:hAnsi="Times New Roman" w:cs="Times New Roman"/>
-          <w:sz w:val="24"/>
-          <w:szCs w:val="24"/>
-        </w:rPr>
-        <w:t>filenames</w:t>
-      </w:r>
-      <w:proofErr w:type="spellEnd"/>
+        <w:t>{{filenames</w:t>
+      </w:r>
       <w:r>
         <w:rPr>
           <w:rFonts w:ascii="Times New Roman" w:eastAsia="Times New Roman" w:hAnsi="Times New Roman" w:cs="Times New Roman"/>
@@ -987,10 +884,17 @@
           <w:szCs w:val="24"/>
           <w:lang w:val="en-US"/>
         </w:rPr>
-        <w:t>today_</w:t>
-      </w:r>
-      <w:bookmarkStart w:id="0" w:name="_GoBack"/>
-      <w:bookmarkEnd w:id="0"/>
+        <w:t>today</w:t>
+      </w:r>
+      <w:r>
+        <w:rPr>
+          <w:rFonts w:ascii="Times New Roman" w:eastAsia="Times New Roman" w:hAnsi="Times New Roman" w:cs="Times New Roman"/>
+          <w:color w:val="000000"/>
+          <w:sz w:val="24"/>
+          <w:szCs w:val="24"/>
+        </w:rPr>
+        <w:t>_</w:t>
+      </w:r>
       <w:r>
         <w:rPr>
           <w:rFonts w:ascii="Times New Roman" w:eastAsia="Times New Roman" w:hAnsi="Times New Roman" w:cs="Times New Roman"/>
@@ -1042,25 +946,31 @@
           <w:sz w:val="24"/>
           <w:szCs w:val="24"/>
         </w:rPr>
-        <w:t xml:space="preserve">                                                                            {{</w:t>
-      </w:r>
-      <w:proofErr w:type="spellStart"/>
-      <w:r>
-        <w:rPr>
-          <w:rFonts w:ascii="Times New Roman" w:eastAsia="Times New Roman" w:hAnsi="Times New Roman" w:cs="Times New Roman"/>
-          <w:sz w:val="24"/>
-          <w:szCs w:val="24"/>
-        </w:rPr>
-        <w:t>chairman_name</w:t>
-      </w:r>
-      <w:proofErr w:type="spellEnd"/>
-      <w:r>
-        <w:rPr>
-          <w:rFonts w:ascii="Times New Roman" w:eastAsia="Times New Roman" w:hAnsi="Times New Roman" w:cs="Times New Roman"/>
-          <w:sz w:val="24"/>
-          <w:szCs w:val="24"/>
-        </w:rPr>
-        <w:t>}}</w:t>
+        <w:tab/>
+      </w:r>
+      <w:r>
+        <w:rPr>
+          <w:rFonts w:ascii="Times New Roman" w:eastAsia="Times New Roman" w:hAnsi="Times New Roman" w:cs="Times New Roman"/>
+          <w:sz w:val="24"/>
+          <w:szCs w:val="24"/>
+        </w:rPr>
+        <w:tab/>
+      </w:r>
+      <w:r>
+        <w:rPr>
+          <w:rFonts w:ascii="Times New Roman" w:eastAsia="Times New Roman" w:hAnsi="Times New Roman" w:cs="Times New Roman"/>
+          <w:sz w:val="24"/>
+          <w:szCs w:val="24"/>
+        </w:rPr>
+        <w:tab/>
+      </w:r>
+      <w:r>
+        <w:rPr>
+          <w:rFonts w:ascii="Times New Roman" w:eastAsia="Times New Roman" w:hAnsi="Times New Roman" w:cs="Times New Roman"/>
+          <w:sz w:val="24"/>
+          <w:szCs w:val="24"/>
+        </w:rPr>
+        <w:t>{{chairman_name}}</w:t>
       </w:r>
     </w:p>
     <w:p>

</xml_diff>